<commit_message>
Document & Diagram changes
</commit_message>
<xml_diff>
--- a/Other Documents/Document/DentalSoft Documentation.docx
+++ b/Other Documents/Document/DentalSoft Documentation.docx
@@ -19,7 +19,6 @@
           <w:noProof/>
           <w:sz w:val="28"/>
           <w:szCs w:val="28"/>
-          <w:lang w:val="sq-AL"/>
         </w:rPr>
         <w:drawing>
           <wp:inline distT="0" distB="0" distL="0" distR="0" wp14:anchorId="381EF866" wp14:editId="172C3979">
@@ -280,7 +279,7 @@
           <w:szCs w:val="28"/>
           <w:lang w:val="sq-AL"/>
         </w:rPr>
-        <w:t>projekti</w:t>
+        <w:t>në Programim</w:t>
       </w:r>
     </w:p>
     <w:p>
@@ -358,7 +357,16 @@
           <w:lang w:val="sq-AL"/>
         </w:rPr>
         <w:lastRenderedPageBreak/>
-        <w:t>Studentët:</w:t>
+        <w:t>Studenti</w:t>
+      </w:r>
+      <w:r>
+        <w:rPr>
+          <w:rFonts w:cstheme="minorHAnsi"/>
+          <w:sz w:val="28"/>
+          <w:szCs w:val="28"/>
+          <w:lang w:val="sq-AL"/>
+        </w:rPr>
+        <w:t>:</w:t>
       </w:r>
     </w:p>
     <w:p>
@@ -704,128 +712,81 @@
             </w:rPr>
             <w:fldChar w:fldCharType="separate"/>
           </w:r>
-          <w:bookmarkStart w:id="0" w:name="_GoBack"/>
-          <w:bookmarkEnd w:id="0"/>
-          <w:r>
-            <w:rPr>
-              <w:rStyle w:val="Hyperlink"/>
-              <w:noProof/>
-            </w:rPr>
-            <w:fldChar w:fldCharType="begin"/>
-          </w:r>
-          <w:r>
-            <w:rPr>
-              <w:rStyle w:val="Hyperlink"/>
-              <w:noProof/>
-            </w:rPr>
-            <w:instrText xml:space="preserve"> </w:instrText>
-          </w:r>
-          <w:r>
-            <w:rPr>
-              <w:noProof/>
-            </w:rPr>
-            <w:instrText>HYPERLINK \l "_Toc378114096"</w:instrText>
-          </w:r>
-          <w:r>
-            <w:rPr>
-              <w:rStyle w:val="Hyperlink"/>
-              <w:noProof/>
-            </w:rPr>
-            <w:instrText xml:space="preserve"> </w:instrText>
-          </w:r>
-          <w:r>
-            <w:rPr>
-              <w:rStyle w:val="Hyperlink"/>
-              <w:noProof/>
-            </w:rPr>
-          </w:r>
-          <w:r>
-            <w:rPr>
-              <w:rStyle w:val="Hyperlink"/>
-              <w:noProof/>
-            </w:rPr>
-            <w:fldChar w:fldCharType="separate"/>
-          </w:r>
-          <w:r>
-            <w:rPr>
-              <w:rStyle w:val="Hyperlink"/>
-              <w:rFonts w:cstheme="minorHAnsi"/>
-              <w:noProof/>
-              <w:lang w:val="sq-AL"/>
-            </w:rPr>
-            <w:t>1.</w:t>
-          </w:r>
-          <w:r>
-            <w:rPr>
-              <w:rFonts w:eastAsiaTheme="minorEastAsia"/>
-              <w:noProof/>
-            </w:rPr>
-            <w:tab/>
-          </w:r>
-          <w:r>
-            <w:rPr>
-              <w:rStyle w:val="Hyperlink"/>
-              <w:rFonts w:cstheme="minorHAnsi"/>
-              <w:noProof/>
-              <w:lang w:val="sq-AL"/>
-            </w:rPr>
-            <w:t>Raporti i Fizibilitetit</w:t>
-          </w:r>
-          <w:r>
-            <w:rPr>
-              <w:noProof/>
-              <w:webHidden/>
-            </w:rPr>
-            <w:tab/>
-          </w:r>
-          <w:r>
-            <w:rPr>
-              <w:noProof/>
-              <w:webHidden/>
-            </w:rPr>
-            <w:fldChar w:fldCharType="begin"/>
-          </w:r>
-          <w:r>
-            <w:rPr>
-              <w:noProof/>
-              <w:webHidden/>
-            </w:rPr>
-            <w:instrText xml:space="preserve"> PAGEREF _Toc378114096 \h </w:instrText>
-          </w:r>
-          <w:r>
-            <w:rPr>
-              <w:noProof/>
-              <w:webHidden/>
-            </w:rPr>
-          </w:r>
-          <w:r>
-            <w:rPr>
-              <w:noProof/>
-              <w:webHidden/>
-            </w:rPr>
-            <w:fldChar w:fldCharType="separate"/>
-          </w:r>
-          <w:r>
-            <w:rPr>
-              <w:noProof/>
-              <w:webHidden/>
-            </w:rPr>
-            <w:t>4</w:t>
-          </w:r>
-          <w:r>
-            <w:rPr>
-              <w:noProof/>
-              <w:webHidden/>
-            </w:rPr>
-            <w:fldChar w:fldCharType="end"/>
-          </w:r>
-          <w:r>
-            <w:rPr>
-              <w:rStyle w:val="Hyperlink"/>
-              <w:noProof/>
-            </w:rPr>
-            <w:fldChar w:fldCharType="end"/>
-          </w:r>
+          <w:hyperlink w:anchor="_Toc378114096" w:history="1">
+            <w:r>
+              <w:rPr>
+                <w:rStyle w:val="Hyperlink"/>
+                <w:rFonts w:cstheme="minorHAnsi"/>
+                <w:noProof/>
+                <w:lang w:val="sq-AL"/>
+              </w:rPr>
+              <w:t>1.</w:t>
+            </w:r>
+            <w:r>
+              <w:rPr>
+                <w:rFonts w:eastAsiaTheme="minorEastAsia"/>
+                <w:noProof/>
+              </w:rPr>
+              <w:tab/>
+            </w:r>
+            <w:r>
+              <w:rPr>
+                <w:rStyle w:val="Hyperlink"/>
+                <w:rFonts w:cstheme="minorHAnsi"/>
+                <w:noProof/>
+                <w:lang w:val="sq-AL"/>
+              </w:rPr>
+              <w:t>Raporti i Fizibilitetit</w:t>
+            </w:r>
+            <w:r>
+              <w:rPr>
+                <w:noProof/>
+                <w:webHidden/>
+              </w:rPr>
+              <w:tab/>
+            </w:r>
+            <w:r>
+              <w:rPr>
+                <w:noProof/>
+                <w:webHidden/>
+              </w:rPr>
+              <w:fldChar w:fldCharType="begin"/>
+            </w:r>
+            <w:r>
+              <w:rPr>
+                <w:noProof/>
+                <w:webHidden/>
+              </w:rPr>
+              <w:instrText xml:space="preserve"> PAGEREF _Toc378114096 \h </w:instrText>
+            </w:r>
+            <w:r>
+              <w:rPr>
+                <w:noProof/>
+                <w:webHidden/>
+              </w:rPr>
+            </w:r>
+            <w:r>
+              <w:rPr>
+                <w:noProof/>
+                <w:webHidden/>
+              </w:rPr>
+              <w:fldChar w:fldCharType="separate"/>
+            </w:r>
+            <w:r>
+              <w:rPr>
+                <w:noProof/>
+                <w:webHidden/>
+              </w:rPr>
+              <w:t>4</w:t>
+            </w:r>
+            <w:r>
+              <w:rPr>
+                <w:noProof/>
+                <w:webHidden/>
+              </w:rPr>
+              <w:fldChar w:fldCharType="end"/>
+            </w:r>
+          </w:hyperlink>
         </w:p>
         <w:p>
           <w:pPr>
@@ -5111,7 +5072,7 @@
           <w:lang w:val="sq-AL"/>
         </w:rPr>
       </w:pPr>
-      <w:bookmarkStart w:id="1" w:name="_Toc378114096"/>
+      <w:bookmarkStart w:id="0" w:name="_Toc378114096"/>
       <w:r>
         <w:rPr>
           <w:rFonts w:asciiTheme="minorHAnsi" w:hAnsiTheme="minorHAnsi" w:cstheme="minorHAnsi"/>
@@ -5120,7 +5081,7 @@
         <w:lastRenderedPageBreak/>
         <w:t>Raporti i Fizibilitetit</w:t>
       </w:r>
-      <w:bookmarkEnd w:id="1"/>
+      <w:bookmarkEnd w:id="0"/>
     </w:p>
     <w:p>
       <w:pPr>
@@ -5134,7 +5095,7 @@
           <w:lang w:val="sq-AL"/>
         </w:rPr>
       </w:pPr>
-      <w:bookmarkStart w:id="2" w:name="_Toc378114097"/>
+      <w:bookmarkStart w:id="1" w:name="_Toc378114097"/>
       <w:r>
         <w:rPr>
           <w:rFonts w:asciiTheme="minorHAnsi" w:hAnsiTheme="minorHAnsi" w:cstheme="minorHAnsi"/>
@@ -5142,7 +5103,7 @@
         </w:rPr>
         <w:t>Vështrimi mbi projektin (Project Overview )</w:t>
       </w:r>
-      <w:bookmarkEnd w:id="2"/>
+      <w:bookmarkEnd w:id="1"/>
       <w:r>
         <w:rPr>
           <w:rFonts w:asciiTheme="minorHAnsi" w:hAnsiTheme="minorHAnsi" w:cstheme="minorHAnsi"/>
@@ -5164,7 +5125,62 @@
           <w:rFonts w:cstheme="minorHAnsi"/>
           <w:lang w:val="sq-AL"/>
         </w:rPr>
-        <w:t xml:space="preserve">Qëllimi i këtij projekti është krijimi i një baze të dhënave dhe menaxhimi i saj me anë të softuerit për ordinancat stomatologjike. Me anë te këtij softueri mund të kryhen nevojat kryesore që kanë ordinancat dentare për menaxhimin e takimeve dhe raporteve të tyre. </w:t>
+        <w:t xml:space="preserve">Duke marrë parasysh nevojën që kanë ordinancat stomatologjike për kalimin e punës së tyre nga puna tradicionale në atë moderne është pa e arsyeshme që të ofrohet një produkt i tillë si </w:t>
+      </w:r>
+      <w:proofErr w:type="spellStart"/>
+      <w:r>
+        <w:rPr>
+          <w:rFonts w:cstheme="minorHAnsi"/>
+          <w:lang w:val="sq-AL"/>
+        </w:rPr>
+        <w:t>DentalSoft</w:t>
+      </w:r>
+      <w:proofErr w:type="spellEnd"/>
+      <w:r>
+        <w:rPr>
+          <w:rFonts w:cstheme="minorHAnsi"/>
+          <w:lang w:val="sq-AL"/>
+        </w:rPr>
+        <w:t xml:space="preserve"> (</w:t>
+      </w:r>
+      <w:proofErr w:type="spellStart"/>
+      <w:r>
+        <w:rPr>
+          <w:rFonts w:cstheme="minorHAnsi"/>
+          <w:lang w:val="sq-AL"/>
+        </w:rPr>
+        <w:t>Menaxhues</w:t>
+      </w:r>
+      <w:proofErr w:type="spellEnd"/>
+      <w:r>
+        <w:rPr>
+          <w:rFonts w:cstheme="minorHAnsi"/>
+          <w:lang w:val="sq-AL"/>
+        </w:rPr>
+        <w:t xml:space="preserve"> i Takimeve). Gjithashtu mungesa e llojit të këtij produkti në treg mundëson që </w:t>
+      </w:r>
+      <w:proofErr w:type="spellStart"/>
+      <w:r>
+        <w:rPr>
+          <w:rFonts w:cstheme="minorHAnsi"/>
+          <w:lang w:val="sq-AL"/>
+        </w:rPr>
+        <w:t>Dental</w:t>
+      </w:r>
+      <w:r>
+        <w:rPr>
+          <w:rFonts w:cstheme="minorHAnsi"/>
+          <w:lang w:val="sq-AL"/>
+        </w:rPr>
+        <w:t>Soft</w:t>
+      </w:r>
+      <w:proofErr w:type="spellEnd"/>
+      <w:r>
+        <w:rPr>
+          <w:rFonts w:cstheme="minorHAnsi"/>
+          <w:lang w:val="sq-AL"/>
+        </w:rPr>
+        <w:t xml:space="preserve"> të jetë sa më i përdorshëm</w:t>
       </w:r>
     </w:p>
     <w:p>
@@ -5203,7 +5219,7 @@
           <w:lang w:val="sq-AL"/>
         </w:rPr>
       </w:pPr>
-      <w:bookmarkStart w:id="3" w:name="_Toc378114098"/>
+      <w:bookmarkStart w:id="2" w:name="_Toc378114098"/>
       <w:r>
         <w:rPr>
           <w:rFonts w:asciiTheme="minorHAnsi" w:hAnsiTheme="minorHAnsi" w:cstheme="minorHAnsi"/>
@@ -5225,7 +5241,7 @@
         </w:rPr>
         <w:t xml:space="preserve"> (Project Scope)</w:t>
       </w:r>
-      <w:bookmarkEnd w:id="3"/>
+      <w:bookmarkEnd w:id="2"/>
       <w:r>
         <w:rPr>
           <w:rFonts w:asciiTheme="minorHAnsi" w:hAnsiTheme="minorHAnsi" w:cstheme="minorHAnsi"/>
@@ -5247,63 +5263,7 @@
           <w:rFonts w:cstheme="minorHAnsi"/>
           <w:lang w:val="sq-AL"/>
         </w:rPr>
-        <w:t xml:space="preserve">Duke marrë </w:t>
-      </w:r>
-      <w:r>
-        <w:rPr>
-          <w:rFonts w:cstheme="minorHAnsi"/>
-          <w:lang w:val="sq-AL"/>
-        </w:rPr>
-        <w:t>parasysh</w:t>
-      </w:r>
-      <w:r>
-        <w:rPr>
-          <w:rFonts w:cstheme="minorHAnsi"/>
-          <w:lang w:val="sq-AL"/>
-        </w:rPr>
-        <w:t xml:space="preserve"> nevojën që kanë ordinancat stomatologjike për </w:t>
-      </w:r>
-      <w:r>
-        <w:rPr>
-          <w:rFonts w:cstheme="minorHAnsi"/>
-          <w:lang w:val="sq-AL"/>
-        </w:rPr>
-        <w:t>kalimin</w:t>
-      </w:r>
-      <w:r>
-        <w:rPr>
-          <w:rFonts w:cstheme="minorHAnsi"/>
-          <w:lang w:val="sq-AL"/>
-        </w:rPr>
-        <w:t xml:space="preserve"> e punës së tyre </w:t>
-      </w:r>
-      <w:r>
-        <w:rPr>
-          <w:rFonts w:cstheme="minorHAnsi"/>
-          <w:lang w:val="sq-AL"/>
-        </w:rPr>
-        <w:t xml:space="preserve">nga puna tradicionale në atë moderne është pa e </w:t>
-      </w:r>
-      <w:r>
-        <w:rPr>
-          <w:rFonts w:cstheme="minorHAnsi"/>
-          <w:lang w:val="sq-AL"/>
-        </w:rPr>
-        <w:t>arsyeshme</w:t>
-      </w:r>
-      <w:r>
-        <w:rPr>
-          <w:rFonts w:cstheme="minorHAnsi"/>
-          <w:lang w:val="sq-AL"/>
-        </w:rPr>
-        <w:t xml:space="preserve"> që të ofrohet një produkt i tillë si DentalSoft</w:t>
-      </w:r>
-      <w:r>
-        <w:rPr>
-          <w:rFonts w:cstheme="minorHAnsi"/>
-          <w:lang w:val="sq-AL"/>
-        </w:rPr>
-        <w:t xml:space="preserve"> (Menaxhues i Takimeve). Gjithashtu mungesa e llojit të këtij produkti në treg mundëson që DentalSoft të jetë sa më i përdorshëm.</w:t>
+        <w:t xml:space="preserve">Qëllimi i këtij projekti është krijimi i një baze të dhënave dhe menaxhimi i saj me anë të softuerit për ordinancat stomatologjike. Me anë te këtij softueri mund të kryhen nevojat kryesore që kanë ordinancat dentare për menaxhimin e takimeve dhe raporteve të tyre. </w:t>
       </w:r>
     </w:p>
     <w:p>
@@ -5505,7 +5465,7 @@
           <w:lang w:val="sq-AL"/>
         </w:rPr>
       </w:pPr>
-      <w:bookmarkStart w:id="4" w:name="_Toc378114099"/>
+      <w:bookmarkStart w:id="3" w:name="_Toc378114099"/>
       <w:r>
         <w:rPr>
           <w:rFonts w:asciiTheme="minorHAnsi" w:hAnsiTheme="minorHAnsi" w:cstheme="minorHAnsi"/>
@@ -5513,7 +5473,7 @@
         </w:rPr>
         <w:t>Referencat</w:t>
       </w:r>
-      <w:bookmarkEnd w:id="4"/>
+      <w:bookmarkEnd w:id="3"/>
       <w:r>
         <w:rPr>
           <w:rFonts w:asciiTheme="minorHAnsi" w:hAnsiTheme="minorHAnsi" w:cstheme="minorHAnsi"/>
@@ -5747,7 +5707,7 @@
           <w:lang w:val="sq-AL"/>
         </w:rPr>
       </w:pPr>
-      <w:bookmarkStart w:id="5" w:name="_Toc378114100"/>
+      <w:bookmarkStart w:id="4" w:name="_Toc378114100"/>
       <w:r>
         <w:rPr>
           <w:rFonts w:asciiTheme="minorHAnsi" w:hAnsiTheme="minorHAnsi" w:cstheme="minorHAnsi"/>
@@ -5770,7 +5730,7 @@
         </w:rPr>
         <w:t>produktit</w:t>
       </w:r>
-      <w:bookmarkEnd w:id="5"/>
+      <w:bookmarkEnd w:id="4"/>
       <w:r>
         <w:rPr>
           <w:rFonts w:asciiTheme="minorHAnsi" w:hAnsiTheme="minorHAnsi" w:cstheme="minorHAnsi"/>
@@ -5857,7 +5817,7 @@
           <w:lang w:val="sq-AL"/>
         </w:rPr>
       </w:pPr>
-      <w:bookmarkStart w:id="6" w:name="_Toc378114101"/>
+      <w:bookmarkStart w:id="5" w:name="_Toc378114101"/>
       <w:r>
         <w:rPr>
           <w:rFonts w:asciiTheme="minorHAnsi" w:hAnsiTheme="minorHAnsi" w:cstheme="minorHAnsi"/>
@@ -5865,7 +5825,7 @@
         </w:rPr>
         <w:t>Rolet dhe përgjegjësitë</w:t>
       </w:r>
-      <w:bookmarkEnd w:id="6"/>
+      <w:bookmarkEnd w:id="5"/>
       <w:r>
         <w:rPr>
           <w:rFonts w:asciiTheme="minorHAnsi" w:hAnsiTheme="minorHAnsi" w:cstheme="minorHAnsi"/>
@@ -6025,7 +5985,7 @@
           <w:lang w:val="sq-AL"/>
         </w:rPr>
       </w:pPr>
-      <w:bookmarkStart w:id="7" w:name="_Toc378114102"/>
+      <w:bookmarkStart w:id="6" w:name="_Toc378114102"/>
       <w:r>
         <w:rPr>
           <w:rFonts w:asciiTheme="minorHAnsi" w:hAnsiTheme="minorHAnsi" w:cstheme="minorHAnsi"/>
@@ -6047,7 +6007,7 @@
         </w:rPr>
         <w:t>tuerit</w:t>
       </w:r>
-      <w:bookmarkEnd w:id="7"/>
+      <w:bookmarkEnd w:id="6"/>
       <w:r>
         <w:rPr>
           <w:rFonts w:asciiTheme="minorHAnsi" w:hAnsiTheme="minorHAnsi" w:cstheme="minorHAnsi"/>
@@ -6068,7 +6028,7 @@
           <w:lang w:val="sq-AL"/>
         </w:rPr>
       </w:pPr>
-      <w:bookmarkStart w:id="8" w:name="_Toc378114103"/>
+      <w:bookmarkStart w:id="7" w:name="_Toc378114103"/>
       <w:r>
         <w:rPr>
           <w:rFonts w:asciiTheme="minorHAnsi" w:hAnsiTheme="minorHAnsi" w:cstheme="minorHAnsi"/>
@@ -6076,7 +6036,7 @@
         </w:rPr>
         <w:t>Supozimet</w:t>
       </w:r>
-      <w:bookmarkEnd w:id="8"/>
+      <w:bookmarkEnd w:id="7"/>
       <w:r>
         <w:rPr>
           <w:rFonts w:asciiTheme="minorHAnsi" w:hAnsiTheme="minorHAnsi" w:cstheme="minorHAnsi"/>
@@ -6126,7 +6086,7 @@
           <w:lang w:val="sq-AL"/>
         </w:rPr>
       </w:pPr>
-      <w:bookmarkStart w:id="9" w:name="_Toc378114104"/>
+      <w:bookmarkStart w:id="8" w:name="_Toc378114104"/>
       <w:r>
         <w:rPr>
           <w:rFonts w:asciiTheme="minorHAnsi" w:hAnsiTheme="minorHAnsi" w:cstheme="minorHAnsi"/>
@@ -6134,7 +6094,7 @@
         </w:rPr>
         <w:t>Varësitë e grupit</w:t>
       </w:r>
-      <w:bookmarkEnd w:id="9"/>
+      <w:bookmarkEnd w:id="8"/>
       <w:r>
         <w:rPr>
           <w:rFonts w:asciiTheme="minorHAnsi" w:hAnsiTheme="minorHAnsi" w:cstheme="minorHAnsi"/>
@@ -6181,7 +6141,7 @@
           <w:lang w:val="sq-AL"/>
         </w:rPr>
       </w:pPr>
-      <w:bookmarkStart w:id="10" w:name="_Toc378114105"/>
+      <w:bookmarkStart w:id="9" w:name="_Toc378114105"/>
       <w:r>
         <w:rPr>
           <w:rFonts w:asciiTheme="minorHAnsi" w:hAnsiTheme="minorHAnsi" w:cstheme="minorHAnsi"/>
@@ -6203,7 +6163,7 @@
         </w:rPr>
         <w:t>ut</w:t>
       </w:r>
-      <w:bookmarkEnd w:id="10"/>
+      <w:bookmarkEnd w:id="9"/>
       <w:r>
         <w:rPr>
           <w:rFonts w:asciiTheme="minorHAnsi" w:hAnsiTheme="minorHAnsi" w:cstheme="minorHAnsi"/>
@@ -6315,7 +6275,7 @@
           <w:lang w:val="sq-AL"/>
         </w:rPr>
       </w:pPr>
-      <w:bookmarkStart w:id="11" w:name="_Toc378114106"/>
+      <w:bookmarkStart w:id="10" w:name="_Toc378114106"/>
       <w:r>
         <w:rPr>
           <w:rFonts w:asciiTheme="minorHAnsi" w:hAnsiTheme="minorHAnsi" w:cstheme="minorHAnsi"/>
@@ -6323,7 +6283,7 @@
         </w:rPr>
         <w:t>Përllogaritjet</w:t>
       </w:r>
-      <w:bookmarkEnd w:id="11"/>
+      <w:bookmarkEnd w:id="10"/>
       <w:r>
         <w:rPr>
           <w:rFonts w:asciiTheme="minorHAnsi" w:hAnsiTheme="minorHAnsi" w:cstheme="minorHAnsi"/>
@@ -6344,7 +6304,7 @@
           <w:lang w:val="sq-AL"/>
         </w:rPr>
       </w:pPr>
-      <w:bookmarkStart w:id="12" w:name="_Toc378114107"/>
+      <w:bookmarkStart w:id="11" w:name="_Toc378114107"/>
       <w:r>
         <w:rPr>
           <w:rFonts w:asciiTheme="minorHAnsi" w:hAnsiTheme="minorHAnsi" w:cstheme="minorHAnsi"/>
@@ -6352,7 +6312,7 @@
         </w:rPr>
         <w:t>Përpjekjet</w:t>
       </w:r>
-      <w:bookmarkEnd w:id="12"/>
+      <w:bookmarkEnd w:id="11"/>
       <w:r>
         <w:rPr>
           <w:rFonts w:asciiTheme="minorHAnsi" w:hAnsiTheme="minorHAnsi" w:cstheme="minorHAnsi"/>
@@ -6425,7 +6385,7 @@
           <w:lang w:val="sq-AL"/>
         </w:rPr>
       </w:pPr>
-      <w:bookmarkStart w:id="13" w:name="_Toc378114108"/>
+      <w:bookmarkStart w:id="12" w:name="_Toc378114108"/>
       <w:r>
         <w:rPr>
           <w:rFonts w:asciiTheme="minorHAnsi" w:hAnsiTheme="minorHAnsi" w:cstheme="minorHAnsi"/>
@@ -6434,7 +6394,7 @@
         <w:lastRenderedPageBreak/>
         <w:t>Shpenzimet</w:t>
       </w:r>
-      <w:bookmarkEnd w:id="13"/>
+      <w:bookmarkEnd w:id="12"/>
       <w:r>
         <w:rPr>
           <w:rFonts w:asciiTheme="minorHAnsi" w:hAnsiTheme="minorHAnsi" w:cstheme="minorHAnsi"/>
@@ -6461,7 +6421,19 @@
         <w:rPr>
           <w:lang w:val="sq-AL"/>
         </w:rPr>
-        <w:t>Nuk konsiderohet që ka shpenzime veçanërisht duke marre parasysh që është punim projekt për fakultet.</w:t>
+        <w:t xml:space="preserve">Nuk konsiderohet që ka shpenzime </w:t>
+      </w:r>
+      <w:r>
+        <w:rPr>
+          <w:lang w:val="sq-AL"/>
+        </w:rPr>
+        <w:t xml:space="preserve">edhe </w:t>
+      </w:r>
+      <w:r>
+        <w:rPr>
+          <w:lang w:val="sq-AL"/>
+        </w:rPr>
+        <w:t>duke marre parasysh që është projekt për fakultet.</w:t>
       </w:r>
     </w:p>
     <w:p>
@@ -6483,7 +6455,7 @@
           <w:lang w:val="sq-AL"/>
         </w:rPr>
       </w:pPr>
-      <w:bookmarkStart w:id="14" w:name="_Toc378114109"/>
+      <w:bookmarkStart w:id="13" w:name="_Toc378114109"/>
       <w:r>
         <w:rPr>
           <w:rFonts w:asciiTheme="minorHAnsi" w:hAnsiTheme="minorHAnsi" w:cstheme="minorHAnsi"/>
@@ -6491,7 +6463,7 @@
         </w:rPr>
         <w:t>Madhësia e pjesëve furnizuese</w:t>
       </w:r>
-      <w:bookmarkEnd w:id="14"/>
+      <w:bookmarkEnd w:id="13"/>
       <w:r>
         <w:rPr>
           <w:rFonts w:asciiTheme="minorHAnsi" w:hAnsiTheme="minorHAnsi" w:cstheme="minorHAnsi"/>
@@ -6511,7 +6483,19 @@
         <w:rPr>
           <w:lang w:val="sq-AL"/>
         </w:rPr>
-        <w:t>Softueri përmban rreth 5500 rreshta të kodit burimor, 3 tabela në bazë të dhënave, dhe rreth 10 faqe të dokumentit përshkrues të aplikacionit. Për instalim kërkohen që të ketë të paktën 5</w:t>
+        <w:t>Softueri përmban rreth 5500 rreshta të kodit burimor, 3 tabela</w:t>
+      </w:r>
+      <w:r>
+        <w:rPr>
+          <w:lang w:val="sq-AL"/>
+        </w:rPr>
+        <w:t xml:space="preserve"> në bazë të dhënave, dhe rreth 28</w:t>
+      </w:r>
+      <w:r>
+        <w:rPr>
+          <w:lang w:val="sq-AL"/>
+        </w:rPr>
+        <w:t xml:space="preserve"> faqe të dokumentit përshkrues të aplikacionit. Për instalim kërkohen që të ketë të paktën 5</w:t>
       </w:r>
       <w:r>
         <w:rPr>
@@ -6558,7 +6542,7 @@
           <w:lang w:val="sq-AL"/>
         </w:rPr>
       </w:pPr>
-      <w:bookmarkStart w:id="15" w:name="_Toc378114110"/>
+      <w:bookmarkStart w:id="14" w:name="_Toc378114110"/>
       <w:r>
         <w:rPr>
           <w:rFonts w:asciiTheme="minorHAnsi" w:hAnsiTheme="minorHAnsi" w:cstheme="minorHAnsi"/>
@@ -6566,7 +6550,7 @@
         </w:rPr>
         <w:t>Madhësia e pjesëve jo furnizuese</w:t>
       </w:r>
-      <w:bookmarkEnd w:id="15"/>
+      <w:bookmarkEnd w:id="14"/>
       <w:r>
         <w:rPr>
           <w:rFonts w:asciiTheme="minorHAnsi" w:hAnsiTheme="minorHAnsi" w:cstheme="minorHAnsi"/>
@@ -6669,7 +6653,7 @@
           <w:lang w:val="sq-AL"/>
         </w:rPr>
       </w:pPr>
-      <w:bookmarkStart w:id="16" w:name="_Toc378114111"/>
+      <w:bookmarkStart w:id="15" w:name="_Toc378114111"/>
       <w:r>
         <w:rPr>
           <w:rFonts w:asciiTheme="minorHAnsi" w:hAnsiTheme="minorHAnsi" w:cstheme="minorHAnsi"/>
@@ -6677,7 +6661,7 @@
         </w:rPr>
         <w:t>Plani i projektit</w:t>
       </w:r>
-      <w:bookmarkEnd w:id="16"/>
+      <w:bookmarkEnd w:id="15"/>
       <w:r>
         <w:rPr>
           <w:rFonts w:asciiTheme="minorHAnsi" w:hAnsiTheme="minorHAnsi" w:cstheme="minorHAnsi"/>
@@ -6698,7 +6682,7 @@
           <w:lang w:val="sq-AL"/>
         </w:rPr>
       </w:pPr>
-      <w:bookmarkStart w:id="17" w:name="_Toc378114112"/>
+      <w:bookmarkStart w:id="16" w:name="_Toc378114112"/>
       <w:r>
         <w:rPr>
           <w:rFonts w:asciiTheme="minorHAnsi" w:hAnsiTheme="minorHAnsi" w:cstheme="minorHAnsi"/>
@@ -6706,7 +6690,7 @@
         </w:rPr>
         <w:t>Orari</w:t>
       </w:r>
-      <w:bookmarkEnd w:id="17"/>
+      <w:bookmarkEnd w:id="16"/>
     </w:p>
     <w:p>
       <w:pPr>
@@ -7456,7 +7440,7 @@
           <w:lang w:val="sq-AL"/>
         </w:rPr>
       </w:pPr>
-      <w:bookmarkStart w:id="18" w:name="_Toc378114113"/>
+      <w:bookmarkStart w:id="17" w:name="_Toc378114113"/>
       <w:r>
         <w:rPr>
           <w:rFonts w:asciiTheme="minorHAnsi" w:hAnsiTheme="minorHAnsi" w:cstheme="minorHAnsi"/>
@@ -7465,7 +7449,7 @@
         <w:lastRenderedPageBreak/>
         <w:t>Kërkesat</w:t>
       </w:r>
-      <w:bookmarkEnd w:id="18"/>
+      <w:bookmarkEnd w:id="17"/>
     </w:p>
     <w:p>
       <w:pPr>
@@ -7479,7 +7463,7 @@
           <w:lang w:val="sq-AL"/>
         </w:rPr>
       </w:pPr>
-      <w:bookmarkStart w:id="19" w:name="_Toc378114114"/>
+      <w:bookmarkStart w:id="18" w:name="_Toc378114114"/>
       <w:r>
         <w:rPr>
           <w:rFonts w:asciiTheme="minorHAnsi" w:hAnsiTheme="minorHAnsi" w:cstheme="minorHAnsi"/>
@@ -7487,7 +7471,7 @@
         </w:rPr>
         <w:t>Identifikimi i kërkesave</w:t>
       </w:r>
-      <w:bookmarkEnd w:id="19"/>
+      <w:bookmarkEnd w:id="18"/>
       <w:r>
         <w:rPr>
           <w:rFonts w:asciiTheme="minorHAnsi" w:hAnsiTheme="minorHAnsi" w:cstheme="minorHAnsi"/>
@@ -7508,7 +7492,7 @@
           <w:lang w:val="sq-AL"/>
         </w:rPr>
       </w:pPr>
-      <w:bookmarkStart w:id="20" w:name="_Toc378114115"/>
+      <w:bookmarkStart w:id="19" w:name="_Toc378114115"/>
       <w:r>
         <w:rPr>
           <w:rFonts w:asciiTheme="minorHAnsi" w:hAnsiTheme="minorHAnsi" w:cstheme="minorHAnsi"/>
@@ -7516,7 +7500,7 @@
         </w:rPr>
         <w:t>Use Cases Diagrami</w:t>
       </w:r>
-      <w:bookmarkEnd w:id="20"/>
+      <w:bookmarkEnd w:id="19"/>
       <w:r>
         <w:rPr>
           <w:rFonts w:asciiTheme="minorHAnsi" w:hAnsiTheme="minorHAnsi" w:cstheme="minorHAnsi"/>
@@ -7536,11 +7520,10 @@
       <w:r>
         <w:rPr>
           <w:noProof/>
-          <w:lang w:val="sq-AL"/>
         </w:rPr>
         <w:drawing>
           <wp:inline distT="0" distB="0" distL="0" distR="0" wp14:anchorId="16A59753" wp14:editId="69AAFFC0">
-            <wp:extent cx="3909320" cy="3257766"/>
+            <wp:extent cx="3819224" cy="3257766"/>
             <wp:effectExtent l="0" t="0" r="0" b="0"/>
             <wp:docPr id="1" name="Picture 1"/>
             <wp:cNvGraphicFramePr>
@@ -7570,7 +7553,7 @@
                   <pic:spPr bwMode="auto">
                     <a:xfrm>
                       <a:off x="0" y="0"/>
-                      <a:ext cx="3909320" cy="3257766"/>
+                      <a:ext cx="3819224" cy="3257766"/>
                     </a:xfrm>
                     <a:prstGeom prst="rect">
                       <a:avLst/>
@@ -7658,11 +7641,10 @@
       <w:r>
         <w:rPr>
           <w:noProof/>
-          <w:lang w:val="sq-AL"/>
         </w:rPr>
         <w:drawing>
           <wp:inline distT="0" distB="0" distL="0" distR="0" wp14:anchorId="60225638" wp14:editId="20528AA5">
-            <wp:extent cx="4177317" cy="3481097"/>
+            <wp:extent cx="4079845" cy="3481097"/>
             <wp:effectExtent l="0" t="0" r="0" b="0"/>
             <wp:docPr id="14" name="Picture 14"/>
             <wp:cNvGraphicFramePr>
@@ -7692,7 +7674,7 @@
                   <pic:spPr bwMode="auto">
                     <a:xfrm>
                       <a:off x="0" y="0"/>
-                      <a:ext cx="4177317" cy="3481097"/>
+                      <a:ext cx="4079845" cy="3481097"/>
                     </a:xfrm>
                     <a:prstGeom prst="rect">
                       <a:avLst/>
@@ -7766,12 +7748,11 @@
       <w:r>
         <w:rPr>
           <w:noProof/>
-          <w:lang w:val="sq-AL"/>
         </w:rPr>
         <w:lastRenderedPageBreak/>
         <w:drawing>
           <wp:inline distT="0" distB="0" distL="0" distR="0" wp14:anchorId="199DAFCA" wp14:editId="516D95AC">
-            <wp:extent cx="4321017" cy="3600847"/>
+            <wp:extent cx="4221433" cy="3600847"/>
             <wp:effectExtent l="0" t="0" r="0" b="0"/>
             <wp:docPr id="15" name="Picture 15"/>
             <wp:cNvGraphicFramePr>
@@ -7801,7 +7782,7 @@
                   <pic:spPr bwMode="auto">
                     <a:xfrm>
                       <a:off x="0" y="0"/>
-                      <a:ext cx="4321017" cy="3600847"/>
+                      <a:ext cx="4221433" cy="3600847"/>
                     </a:xfrm>
                     <a:prstGeom prst="rect">
                       <a:avLst/>
@@ -7875,11 +7856,10 @@
       <w:r>
         <w:rPr>
           <w:noProof/>
-          <w:lang w:val="sq-AL"/>
         </w:rPr>
         <w:drawing>
           <wp:inline distT="0" distB="0" distL="0" distR="0" wp14:anchorId="7413D7A6" wp14:editId="3844F849">
-            <wp:extent cx="4516009" cy="3763340"/>
+            <wp:extent cx="4411931" cy="3763340"/>
             <wp:effectExtent l="0" t="0" r="0" b="0"/>
             <wp:docPr id="16" name="Picture 16"/>
             <wp:cNvGraphicFramePr>
@@ -7909,7 +7889,7 @@
                   <pic:spPr bwMode="auto">
                     <a:xfrm>
                       <a:off x="0" y="0"/>
-                      <a:ext cx="4516009" cy="3763340"/>
+                      <a:ext cx="4411931" cy="3763340"/>
                     </a:xfrm>
                     <a:prstGeom prst="rect">
                       <a:avLst/>
@@ -7997,12 +7977,11 @@
       <w:r>
         <w:rPr>
           <w:noProof/>
-          <w:lang w:val="sq-AL"/>
         </w:rPr>
         <w:lastRenderedPageBreak/>
         <w:drawing>
           <wp:inline distT="0" distB="0" distL="0" distR="0" wp14:anchorId="48F5E176" wp14:editId="1BD736A6">
-            <wp:extent cx="4642610" cy="3868841"/>
+            <wp:extent cx="4534281" cy="3868841"/>
             <wp:effectExtent l="0" t="0" r="0" b="0"/>
             <wp:docPr id="17" name="Picture 17"/>
             <wp:cNvGraphicFramePr>
@@ -8032,7 +8011,7 @@
                   <pic:spPr bwMode="auto">
                     <a:xfrm>
                       <a:off x="0" y="0"/>
-                      <a:ext cx="4642610" cy="3868841"/>
+                      <a:ext cx="4534281" cy="3868841"/>
                     </a:xfrm>
                     <a:prstGeom prst="rect">
                       <a:avLst/>
@@ -8106,11 +8085,10 @@
       <w:r>
         <w:rPr>
           <w:noProof/>
-          <w:lang w:val="sq-AL"/>
         </w:rPr>
         <w:drawing>
           <wp:inline distT="0" distB="0" distL="0" distR="0" wp14:anchorId="2A583C6C" wp14:editId="1612C4F7">
-            <wp:extent cx="4682837" cy="3902364"/>
+            <wp:extent cx="4582736" cy="3902364"/>
             <wp:effectExtent l="0" t="0" r="0" b="0"/>
             <wp:docPr id="18" name="Picture 18"/>
             <wp:cNvGraphicFramePr>
@@ -8140,7 +8118,7 @@
                   <pic:spPr bwMode="auto">
                     <a:xfrm>
                       <a:off x="0" y="0"/>
-                      <a:ext cx="4682837" cy="3902364"/>
+                      <a:ext cx="4582736" cy="3902364"/>
                     </a:xfrm>
                     <a:prstGeom prst="rect">
                       <a:avLst/>
@@ -8221,12 +8199,11 @@
       <w:r>
         <w:rPr>
           <w:noProof/>
-          <w:lang w:val="sq-AL"/>
         </w:rPr>
         <w:lastRenderedPageBreak/>
         <w:drawing>
           <wp:inline distT="0" distB="0" distL="0" distR="0" wp14:anchorId="691B0761" wp14:editId="4CF6F14C">
-            <wp:extent cx="4554538" cy="3795448"/>
+            <wp:extent cx="4457179" cy="3795448"/>
             <wp:effectExtent l="0" t="0" r="0" b="0"/>
             <wp:docPr id="21" name="Picture 21"/>
             <wp:cNvGraphicFramePr>
@@ -8256,7 +8233,7 @@
                   <pic:spPr bwMode="auto">
                     <a:xfrm>
                       <a:off x="0" y="0"/>
-                      <a:ext cx="4554538" cy="3795448"/>
+                      <a:ext cx="4457179" cy="3795448"/>
                     </a:xfrm>
                     <a:prstGeom prst="rect">
                       <a:avLst/>
@@ -8330,11 +8307,10 @@
       <w:r>
         <w:rPr>
           <w:noProof/>
-          <w:lang w:val="sq-AL"/>
         </w:rPr>
         <w:drawing>
           <wp:inline distT="0" distB="0" distL="0" distR="0" wp14:anchorId="3893E161" wp14:editId="1C3A07E1">
-            <wp:extent cx="4860167" cy="4050139"/>
+            <wp:extent cx="4756275" cy="4050139"/>
             <wp:effectExtent l="0" t="0" r="0" b="0"/>
             <wp:docPr id="20" name="Picture 20"/>
             <wp:cNvGraphicFramePr>
@@ -8364,7 +8340,7 @@
                   <pic:spPr bwMode="auto">
                     <a:xfrm>
                       <a:off x="0" y="0"/>
-                      <a:ext cx="4860167" cy="4050139"/>
+                      <a:ext cx="4756275" cy="4050139"/>
                     </a:xfrm>
                     <a:prstGeom prst="rect">
                       <a:avLst/>
@@ -8446,12 +8422,11 @@
       <w:r>
         <w:rPr>
           <w:noProof/>
-          <w:lang w:val="sq-AL"/>
         </w:rPr>
         <w:lastRenderedPageBreak/>
         <w:drawing>
           <wp:inline distT="0" distB="0" distL="0" distR="0" wp14:anchorId="794CFAB5" wp14:editId="193AE5E5">
-            <wp:extent cx="4637195" cy="3864329"/>
+            <wp:extent cx="4538069" cy="3864329"/>
             <wp:effectExtent l="0" t="0" r="0" b="0"/>
             <wp:docPr id="22" name="Picture 22"/>
             <wp:cNvGraphicFramePr>
@@ -8481,7 +8456,7 @@
                   <pic:spPr bwMode="auto">
                     <a:xfrm>
                       <a:off x="0" y="0"/>
-                      <a:ext cx="4637195" cy="3864329"/>
+                      <a:ext cx="4538069" cy="3864329"/>
                     </a:xfrm>
                     <a:prstGeom prst="rect">
                       <a:avLst/>
@@ -8555,11 +8530,10 @@
       <w:r>
         <w:rPr>
           <w:noProof/>
-          <w:lang w:val="sq-AL"/>
         </w:rPr>
         <w:drawing>
           <wp:inline distT="0" distB="0" distL="0" distR="0" wp14:anchorId="03924A80" wp14:editId="1E40CED8">
-            <wp:extent cx="5000128" cy="4166773"/>
+            <wp:extent cx="4893244" cy="4166773"/>
             <wp:effectExtent l="0" t="0" r="0" b="0"/>
             <wp:docPr id="23" name="Picture 23"/>
             <wp:cNvGraphicFramePr>
@@ -8589,7 +8563,7 @@
                   <pic:spPr bwMode="auto">
                     <a:xfrm>
                       <a:off x="0" y="0"/>
-                      <a:ext cx="5000128" cy="4166773"/>
+                      <a:ext cx="4893244" cy="4166773"/>
                     </a:xfrm>
                     <a:prstGeom prst="rect">
                       <a:avLst/>
@@ -8663,12 +8637,11 @@
       <w:r>
         <w:rPr>
           <w:noProof/>
-          <w:lang w:val="sq-AL"/>
         </w:rPr>
         <w:lastRenderedPageBreak/>
         <w:drawing>
           <wp:inline distT="0" distB="0" distL="0" distR="0" wp14:anchorId="374BECBE" wp14:editId="76C5F84E">
-            <wp:extent cx="4791075" cy="3992562"/>
+            <wp:extent cx="4680658" cy="3992562"/>
             <wp:effectExtent l="0" t="0" r="0" b="0"/>
             <wp:docPr id="24" name="Picture 24"/>
             <wp:cNvGraphicFramePr>
@@ -8698,7 +8671,7 @@
                   <pic:spPr bwMode="auto">
                     <a:xfrm>
                       <a:off x="0" y="0"/>
-                      <a:ext cx="4791075" cy="3992562"/>
+                      <a:ext cx="4680658" cy="3992562"/>
                     </a:xfrm>
                     <a:prstGeom prst="rect">
                       <a:avLst/>
@@ -8772,11 +8745,10 @@
       <w:r>
         <w:rPr>
           <w:noProof/>
-          <w:lang w:val="sq-AL"/>
         </w:rPr>
         <w:drawing>
           <wp:inline distT="0" distB="0" distL="0" distR="0" wp14:anchorId="23D3CCE3" wp14:editId="0F67E062">
-            <wp:extent cx="4702931" cy="3919109"/>
+            <wp:extent cx="4594546" cy="3919109"/>
             <wp:effectExtent l="0" t="0" r="0" b="0"/>
             <wp:docPr id="26" name="Picture 26"/>
             <wp:cNvGraphicFramePr>
@@ -8806,7 +8778,7 @@
                   <pic:spPr bwMode="auto">
                     <a:xfrm>
                       <a:off x="0" y="0"/>
-                      <a:ext cx="4702931" cy="3919109"/>
+                      <a:ext cx="4594546" cy="3919109"/>
                     </a:xfrm>
                     <a:prstGeom prst="rect">
                       <a:avLst/>
@@ -8880,12 +8852,11 @@
       <w:r>
         <w:rPr>
           <w:noProof/>
-          <w:lang w:val="sq-AL"/>
         </w:rPr>
         <w:lastRenderedPageBreak/>
         <w:drawing>
           <wp:inline distT="0" distB="0" distL="0" distR="0" wp14:anchorId="1F17C0C2" wp14:editId="6D4A8BF2">
-            <wp:extent cx="5119028" cy="4265856"/>
+            <wp:extent cx="5001053" cy="4265856"/>
             <wp:effectExtent l="0" t="0" r="0" b="0"/>
             <wp:docPr id="27" name="Picture 27"/>
             <wp:cNvGraphicFramePr>
@@ -8915,7 +8886,7 @@
                   <pic:spPr bwMode="auto">
                     <a:xfrm>
                       <a:off x="0" y="0"/>
-                      <a:ext cx="5119028" cy="4265856"/>
+                      <a:ext cx="5001053" cy="4265856"/>
                     </a:xfrm>
                     <a:prstGeom prst="rect">
                       <a:avLst/>
@@ -8989,11 +8960,10 @@
       <w:r>
         <w:rPr>
           <w:noProof/>
-          <w:lang w:val="sq-AL"/>
         </w:rPr>
         <w:drawing>
           <wp:inline distT="0" distB="0" distL="0" distR="0" wp14:anchorId="5FE7A8F7" wp14:editId="5549F4B4">
-            <wp:extent cx="4582171" cy="3818475"/>
+            <wp:extent cx="4476568" cy="3818475"/>
             <wp:effectExtent l="0" t="0" r="0" b="0"/>
             <wp:docPr id="28" name="Picture 28"/>
             <wp:cNvGraphicFramePr>
@@ -9023,7 +8993,7 @@
                   <pic:spPr bwMode="auto">
                     <a:xfrm>
                       <a:off x="0" y="0"/>
-                      <a:ext cx="4582171" cy="3818475"/>
+                      <a:ext cx="4476568" cy="3818475"/>
                     </a:xfrm>
                     <a:prstGeom prst="rect">
                       <a:avLst/>
@@ -9104,7 +9074,7 @@
           <w:lang w:val="sq-AL"/>
         </w:rPr>
       </w:pPr>
-      <w:bookmarkStart w:id="21" w:name="_Toc378114116"/>
+      <w:bookmarkStart w:id="20" w:name="_Toc378114116"/>
       <w:r>
         <w:rPr>
           <w:rFonts w:asciiTheme="minorHAnsi" w:hAnsiTheme="minorHAnsi" w:cstheme="minorHAnsi"/>
@@ -9113,7 +9083,7 @@
         <w:lastRenderedPageBreak/>
         <w:t>Use Cases Tabela</w:t>
       </w:r>
-      <w:bookmarkEnd w:id="21"/>
+      <w:bookmarkEnd w:id="20"/>
     </w:p>
     <w:p>
       <w:pPr>
@@ -10907,15 +10877,40 @@
           <w:lang w:val="sq-AL"/>
         </w:rPr>
       </w:pPr>
-      <w:bookmarkStart w:id="22" w:name="_Toc378114117"/>
+      <w:bookmarkStart w:id="21" w:name="_Toc378114117"/>
+      <w:proofErr w:type="spellStart"/>
       <w:r>
         <w:rPr>
           <w:rFonts w:asciiTheme="minorHAnsi" w:hAnsiTheme="minorHAnsi" w:cstheme="minorHAnsi"/>
           <w:lang w:val="sq-AL"/>
         </w:rPr>
-        <w:t>Use Cases Përshkrimet</w:t>
-      </w:r>
-      <w:bookmarkEnd w:id="22"/>
+        <w:t>Use</w:t>
+      </w:r>
+      <w:proofErr w:type="spellEnd"/>
+      <w:r>
+        <w:rPr>
+          <w:rFonts w:asciiTheme="minorHAnsi" w:hAnsiTheme="minorHAnsi" w:cstheme="minorHAnsi"/>
+          <w:lang w:val="sq-AL"/>
+        </w:rPr>
+        <w:t xml:space="preserve"> </w:t>
+      </w:r>
+      <w:proofErr w:type="spellStart"/>
+      <w:r>
+        <w:rPr>
+          <w:rFonts w:asciiTheme="minorHAnsi" w:hAnsiTheme="minorHAnsi" w:cstheme="minorHAnsi"/>
+          <w:lang w:val="sq-AL"/>
+        </w:rPr>
+        <w:t>Cases</w:t>
+      </w:r>
+      <w:proofErr w:type="spellEnd"/>
+      <w:r>
+        <w:rPr>
+          <w:rFonts w:asciiTheme="minorHAnsi" w:hAnsiTheme="minorHAnsi" w:cstheme="minorHAnsi"/>
+          <w:lang w:val="sq-AL"/>
+        </w:rPr>
+        <w:t xml:space="preserve"> Përshkrimet</w:t>
+      </w:r>
+      <w:bookmarkEnd w:id="21"/>
     </w:p>
     <w:p>
       <w:pPr>
@@ -19786,7 +19781,7 @@
           <w:lang w:val="sq-AL"/>
         </w:rPr>
       </w:pPr>
-      <w:bookmarkStart w:id="23" w:name="_Toc378114118"/>
+      <w:bookmarkStart w:id="22" w:name="_Toc378114118"/>
       <w:r>
         <w:rPr>
           <w:rFonts w:asciiTheme="minorHAnsi" w:hAnsiTheme="minorHAnsi" w:cstheme="minorHAnsi"/>
@@ -19795,7 +19790,7 @@
         <w:lastRenderedPageBreak/>
         <w:t>Klasifikimi i kërkesave</w:t>
       </w:r>
-      <w:bookmarkEnd w:id="23"/>
+      <w:bookmarkEnd w:id="22"/>
       <w:r>
         <w:rPr>
           <w:rFonts w:asciiTheme="minorHAnsi" w:hAnsiTheme="minorHAnsi" w:cstheme="minorHAnsi"/>
@@ -19816,7 +19811,7 @@
           <w:lang w:val="sq-AL"/>
         </w:rPr>
       </w:pPr>
-      <w:bookmarkStart w:id="24" w:name="_Toc378114119"/>
+      <w:bookmarkStart w:id="23" w:name="_Toc378114119"/>
       <w:r>
         <w:rPr>
           <w:rFonts w:asciiTheme="minorHAnsi" w:hAnsiTheme="minorHAnsi" w:cstheme="minorHAnsi"/>
@@ -19831,7 +19826,7 @@
         </w:rPr>
         <w:t xml:space="preserve"> sipas natyrës</w:t>
       </w:r>
-      <w:bookmarkEnd w:id="24"/>
+      <w:bookmarkEnd w:id="23"/>
     </w:p>
     <w:p>
       <w:pPr>
@@ -19911,28 +19906,7 @@
           <w:rFonts w:cstheme="minorHAnsi"/>
           <w:lang w:val="sq-AL"/>
         </w:rPr>
-        <w:t xml:space="preserve">Softueri duhet të mundësoj </w:t>
-      </w:r>
-      <w:r>
-        <w:rPr>
-          <w:rFonts w:cstheme="minorHAnsi"/>
-          <w:lang w:val="sq-AL"/>
-        </w:rPr>
-        <w:t>listimin</w:t>
-      </w:r>
-      <w:r>
-        <w:rPr>
-          <w:rFonts w:cstheme="minorHAnsi"/>
-          <w:lang w:val="sq-AL"/>
-        </w:rPr>
-        <w:t xml:space="preserve"> e të dhënave (takimeve, raporteve, dentistëve)</w:t>
-      </w:r>
-      <w:r>
-        <w:rPr>
-          <w:rFonts w:cstheme="minorHAnsi"/>
-          <w:lang w:val="sq-AL"/>
-        </w:rPr>
-        <w:t>.</w:t>
+        <w:t>Softueri duhet të mundësoj listimin e të dhënave (takimeve, raporteve, dentistëve).</w:t>
       </w:r>
     </w:p>
     <w:p>
@@ -20309,7 +20283,7 @@
           <w:lang w:val="sq-AL"/>
         </w:rPr>
       </w:pPr>
-      <w:bookmarkStart w:id="25" w:name="_Toc378114120"/>
+      <w:bookmarkStart w:id="24" w:name="_Toc378114120"/>
       <w:r>
         <w:rPr>
           <w:rFonts w:asciiTheme="minorHAnsi" w:hAnsiTheme="minorHAnsi" w:cstheme="minorHAnsi"/>
@@ -20318,7 +20292,7 @@
         <w:lastRenderedPageBreak/>
         <w:t>Specifikimi i kërkesave</w:t>
       </w:r>
-      <w:bookmarkEnd w:id="25"/>
+      <w:bookmarkEnd w:id="24"/>
       <w:r>
         <w:rPr>
           <w:rFonts w:asciiTheme="minorHAnsi" w:hAnsiTheme="minorHAnsi" w:cstheme="minorHAnsi"/>
@@ -20339,7 +20313,7 @@
           <w:lang w:val="sq-AL"/>
         </w:rPr>
       </w:pPr>
-      <w:bookmarkStart w:id="26" w:name="_Toc378114121"/>
+      <w:bookmarkStart w:id="25" w:name="_Toc378114121"/>
       <w:r>
         <w:rPr>
           <w:rFonts w:asciiTheme="minorHAnsi" w:hAnsiTheme="minorHAnsi" w:cstheme="minorHAnsi"/>
@@ -20361,7 +20335,7 @@
         </w:rPr>
         <w:t>ë të dhënave</w:t>
       </w:r>
-      <w:bookmarkEnd w:id="26"/>
+      <w:bookmarkEnd w:id="25"/>
       <w:r>
         <w:rPr>
           <w:rFonts w:asciiTheme="minorHAnsi" w:hAnsiTheme="minorHAnsi" w:cstheme="minorHAnsi"/>
@@ -20389,13 +20363,12 @@
         <w:rPr>
           <w:rFonts w:cstheme="minorHAnsi"/>
           <w:noProof/>
-          <w:lang w:val="sq-AL"/>
         </w:rPr>
         <w:drawing>
           <wp:inline distT="0" distB="0" distL="0" distR="0" wp14:anchorId="113D8997" wp14:editId="00D4246D">
-            <wp:extent cx="4744720" cy="6176645"/>
+            <wp:extent cx="4471779" cy="6176645"/>
             <wp:effectExtent l="0" t="0" r="0" b="0"/>
-            <wp:docPr id="8" name="Picture 8" descr="D:\My Documents\Trimi\Data Flow Model.jpg"/>
+            <wp:docPr id="8" name="Picture 8"/>
             <wp:cNvGraphicFramePr>
               <a:graphicFrameLocks xmlns:a="http://schemas.openxmlformats.org/drawingml/2006/main" noChangeAspect="1"/>
             </wp:cNvGraphicFramePr>
@@ -20416,7 +20389,6 @@
                         </a:ext>
                       </a:extLst>
                     </a:blip>
-                    <a:srcRect/>
                     <a:stretch>
                       <a:fillRect/>
                     </a:stretch>
@@ -20424,7 +20396,7 @@
                   <pic:spPr bwMode="auto">
                     <a:xfrm>
                       <a:off x="0" y="0"/>
-                      <a:ext cx="4744720" cy="6176645"/>
+                      <a:ext cx="4471779" cy="6176645"/>
                     </a:xfrm>
                     <a:prstGeom prst="rect">
                       <a:avLst/>
@@ -20462,7 +20434,7 @@
           <w:lang w:val="sq-AL"/>
         </w:rPr>
       </w:pPr>
-      <w:bookmarkStart w:id="27" w:name="_Toc378114122"/>
+      <w:bookmarkStart w:id="26" w:name="_Toc378114122"/>
       <w:r>
         <w:rPr>
           <w:rFonts w:asciiTheme="minorHAnsi" w:hAnsiTheme="minorHAnsi" w:cstheme="minorHAnsi"/>
@@ -20478,7 +20450,7 @@
         </w:rPr>
         <w:t>Flow Chart</w:t>
       </w:r>
-      <w:bookmarkEnd w:id="27"/>
+      <w:bookmarkEnd w:id="26"/>
       <w:r>
         <w:rPr>
           <w:rFonts w:asciiTheme="minorHAnsi" w:hAnsiTheme="minorHAnsi" w:cstheme="minorHAnsi"/>
@@ -20497,7 +20469,6 @@
       <w:r>
         <w:rPr>
           <w:noProof/>
-          <w:lang w:val="sq-AL"/>
         </w:rPr>
         <w:drawing>
           <wp:inline distT="0" distB="0" distL="0" distR="0" wp14:anchorId="65861069" wp14:editId="6330696E">
@@ -20577,7 +20548,7 @@
           <w:lang w:val="sq-AL"/>
         </w:rPr>
       </w:pPr>
-      <w:bookmarkStart w:id="28" w:name="_Toc378114123"/>
+      <w:bookmarkStart w:id="27" w:name="_Toc378114123"/>
       <w:r>
         <w:rPr>
           <w:rFonts w:asciiTheme="minorHAnsi" w:hAnsiTheme="minorHAnsi" w:cstheme="minorHAnsi"/>
@@ -20586,7 +20557,7 @@
         <w:lastRenderedPageBreak/>
         <w:t>Dizajni</w:t>
       </w:r>
-      <w:bookmarkEnd w:id="28"/>
+      <w:bookmarkEnd w:id="27"/>
     </w:p>
     <w:p>
       <w:pPr>
@@ -20600,7 +20571,7 @@
           <w:lang w:val="sq-AL"/>
         </w:rPr>
       </w:pPr>
-      <w:bookmarkStart w:id="29" w:name="_Toc378114124"/>
+      <w:bookmarkStart w:id="28" w:name="_Toc378114124"/>
       <w:r>
         <w:rPr>
           <w:rFonts w:asciiTheme="minorHAnsi" w:hAnsiTheme="minorHAnsi" w:cstheme="minorHAnsi"/>
@@ -20608,7 +20579,7 @@
         </w:rPr>
         <w:t>Diagrami i klasave</w:t>
       </w:r>
-      <w:bookmarkEnd w:id="29"/>
+      <w:bookmarkEnd w:id="28"/>
     </w:p>
     <w:p>
       <w:pPr>
@@ -20619,7 +20590,6 @@
       <w:r>
         <w:rPr>
           <w:noProof/>
-          <w:lang w:val="sq-AL"/>
         </w:rPr>
         <w:drawing>
           <wp:inline distT="0" distB="0" distL="0" distR="0" wp14:anchorId="53498BBC" wp14:editId="47827EEB">
@@ -20683,7 +20653,7 @@
           <w:lang w:val="sq-AL"/>
         </w:rPr>
       </w:pPr>
-      <w:bookmarkStart w:id="30" w:name="_Toc378114125"/>
+      <w:bookmarkStart w:id="29" w:name="_Toc378114125"/>
       <w:r>
         <w:rPr>
           <w:rFonts w:asciiTheme="minorHAnsi" w:hAnsiTheme="minorHAnsi" w:cstheme="minorHAnsi"/>
@@ -20691,7 +20661,7 @@
         </w:rPr>
         <w:t>Diagrami i Bazës së të dhënave</w:t>
       </w:r>
-      <w:bookmarkEnd w:id="30"/>
+      <w:bookmarkEnd w:id="29"/>
       <w:r>
         <w:rPr>
           <w:rFonts w:asciiTheme="minorHAnsi" w:hAnsiTheme="minorHAnsi" w:cstheme="minorHAnsi"/>
@@ -20712,7 +20682,6 @@
         <w:rPr>
           <w:rFonts w:cstheme="minorHAnsi"/>
           <w:noProof/>
-          <w:lang w:val="sq-AL"/>
         </w:rPr>
         <w:drawing>
           <wp:inline distT="0" distB="0" distL="0" distR="0" wp14:anchorId="744BCC1E" wp14:editId="1AE2976F">
@@ -20784,7 +20753,7 @@
           <w:lang w:val="sq-AL"/>
         </w:rPr>
       </w:pPr>
-      <w:bookmarkStart w:id="31" w:name="_Toc378114126"/>
+      <w:bookmarkStart w:id="30" w:name="_Toc378114126"/>
       <w:r>
         <w:rPr>
           <w:rFonts w:asciiTheme="minorHAnsi" w:hAnsiTheme="minorHAnsi" w:cstheme="minorHAnsi"/>
@@ -20793,7 +20762,7 @@
         <w:lastRenderedPageBreak/>
         <w:t>Dizajni i GUI</w:t>
       </w:r>
-      <w:bookmarkEnd w:id="31"/>
+      <w:bookmarkEnd w:id="30"/>
       <w:r>
         <w:rPr>
           <w:rFonts w:asciiTheme="minorHAnsi" w:hAnsiTheme="minorHAnsi" w:cstheme="minorHAnsi"/>
@@ -20812,7 +20781,6 @@
       <w:r>
         <w:rPr>
           <w:noProof/>
-          <w:lang w:val="sq-AL"/>
         </w:rPr>
         <w:drawing>
           <wp:inline distT="0" distB="0" distL="0" distR="0" wp14:anchorId="01D82C75" wp14:editId="5D2E41A5">
@@ -20900,7 +20868,6 @@
       <w:r>
         <w:rPr>
           <w:noProof/>
-          <w:lang w:val="sq-AL"/>
         </w:rPr>
         <w:drawing>
           <wp:inline distT="0" distB="0" distL="0" distR="0" wp14:anchorId="5299392D" wp14:editId="5B3342D8">
@@ -20981,7 +20948,6 @@
       <w:r>
         <w:rPr>
           <w:noProof/>
-          <w:lang w:val="sq-AL"/>
         </w:rPr>
         <w:lastRenderedPageBreak/>
         <w:drawing>
@@ -21057,7 +21023,6 @@
       <w:r>
         <w:rPr>
           <w:noProof/>
-          <w:lang w:val="sq-AL"/>
         </w:rPr>
         <w:drawing>
           <wp:inline distT="0" distB="0" distL="0" distR="0" wp14:anchorId="49E8018E" wp14:editId="649089F6">
@@ -21136,7 +21101,7 @@
           <w:lang w:val="sq-AL"/>
         </w:rPr>
       </w:pPr>
-      <w:bookmarkStart w:id="32" w:name="_Toc378114127"/>
+      <w:bookmarkStart w:id="31" w:name="_Toc378114127"/>
       <w:r>
         <w:rPr>
           <w:rFonts w:asciiTheme="minorHAnsi" w:hAnsiTheme="minorHAnsi" w:cstheme="minorHAnsi"/>
@@ -21152,7 +21117,7 @@
         </w:rPr>
         <w:t xml:space="preserve"> – Programimi</w:t>
       </w:r>
-      <w:bookmarkEnd w:id="32"/>
+      <w:bookmarkEnd w:id="31"/>
     </w:p>
     <w:p>
       <w:pPr>
@@ -21270,7 +21235,7 @@
           <w:lang w:val="sq-AL"/>
         </w:rPr>
       </w:pPr>
-      <w:bookmarkStart w:id="33" w:name="_Toc378114128"/>
+      <w:bookmarkStart w:id="32" w:name="_Toc378114128"/>
       <w:r>
         <w:rPr>
           <w:rFonts w:asciiTheme="minorHAnsi" w:hAnsiTheme="minorHAnsi" w:cstheme="minorHAnsi"/>
@@ -21285,7 +21250,7 @@
         </w:rPr>
         <w:t xml:space="preserve"> dhe Instalimi</w:t>
       </w:r>
-      <w:bookmarkEnd w:id="33"/>
+      <w:bookmarkEnd w:id="32"/>
     </w:p>
     <w:p>
       <w:pPr>
@@ -21451,7 +21416,7 @@
           <w:lang w:val="sq-AL"/>
         </w:rPr>
       </w:pPr>
-      <w:bookmarkStart w:id="34" w:name="_Toc378114129"/>
+      <w:bookmarkStart w:id="33" w:name="_Toc378114129"/>
       <w:r>
         <w:rPr>
           <w:rFonts w:asciiTheme="minorHAnsi" w:hAnsiTheme="minorHAnsi" w:cstheme="minorHAnsi"/>
@@ -21459,7 +21424,7 @@
         </w:rPr>
         <w:t>Përkrahja</w:t>
       </w:r>
-      <w:bookmarkEnd w:id="34"/>
+      <w:bookmarkEnd w:id="33"/>
     </w:p>
     <w:p>
       <w:pPr>
@@ -21579,6 +21544,8 @@
           <w:lang w:val="sq-AL"/>
         </w:rPr>
       </w:pPr>
+      <w:bookmarkStart w:id="34" w:name="_GoBack"/>
+      <w:bookmarkEnd w:id="34"/>
     </w:p>
     <w:sectPr>
       <w:type w:val="continuous"/>
@@ -27109,7 +27076,7 @@
 </file>
 
 <file path=customXml/itemProps1.xml><?xml version="1.0" encoding="utf-8"?>
-<ds:datastoreItem xmlns:ds="http://schemas.openxmlformats.org/officeDocument/2006/customXml" ds:itemID="{C0579E01-720B-46C2-840D-41D514B0E421}">
+<ds:datastoreItem xmlns:ds="http://schemas.openxmlformats.org/officeDocument/2006/customXml" ds:itemID="{82F56ABC-4436-4385-A9F5-0826C1E959BA}">
   <ds:schemaRefs>
     <ds:schemaRef ds:uri="http://schemas.openxmlformats.org/officeDocument/2006/bibliography"/>
   </ds:schemaRefs>

</xml_diff>

<commit_message>
latest changes on documentation [HOME PC]
</commit_message>
<xml_diff>
--- a/Other Documents/Document/DentalSoft Documentation.docx
+++ b/Other Documents/Document/DentalSoft Documentation.docx
@@ -297,6 +297,8 @@
           <w:lang w:val="sq-AL"/>
         </w:rPr>
       </w:pPr>
+      <w:bookmarkStart w:id="0" w:name="_GoBack"/>
+      <w:bookmarkEnd w:id="0"/>
     </w:p>
     <w:p>
       <w:pPr>
@@ -440,7 +442,7 @@
     </w:p>
     <w:p>
       <w:pPr>
-        <w:spacing w:after="0"/>
+        <w:spacing w:after="120" w:line="360" w:lineRule="auto"/>
         <w:jc w:val="center"/>
         <w:rPr>
           <w:rFonts w:cstheme="minorHAnsi"/>
@@ -462,7 +464,7 @@
     </w:p>
     <w:p>
       <w:pPr>
-        <w:spacing w:after="0"/>
+        <w:spacing w:after="0" w:line="360" w:lineRule="auto"/>
         <w:jc w:val="center"/>
         <w:rPr>
           <w:rFonts w:cstheme="minorHAnsi"/>
@@ -479,27 +481,6 @@
           <w:lang w:val="sq-AL"/>
         </w:rPr>
         <w:t>Fisnik Prekazi</w:t>
-      </w:r>
-    </w:p>
-    <w:p>
-      <w:pPr>
-        <w:spacing w:after="0"/>
-        <w:jc w:val="center"/>
-        <w:rPr>
-          <w:rFonts w:cstheme="minorHAnsi"/>
-          <w:sz w:val="28"/>
-          <w:szCs w:val="28"/>
-          <w:lang w:val="sq-AL"/>
-        </w:rPr>
-      </w:pPr>
-      <w:r>
-        <w:rPr>
-          <w:rFonts w:cstheme="minorHAnsi"/>
-          <w:sz w:val="28"/>
-          <w:szCs w:val="28"/>
-          <w:lang w:val="sq-AL"/>
-        </w:rPr>
-        <w:t>Selman Haxhijaha</w:t>
       </w:r>
     </w:p>
     <w:p>
@@ -5072,7 +5053,7 @@
           <w:lang w:val="sq-AL"/>
         </w:rPr>
       </w:pPr>
-      <w:bookmarkStart w:id="0" w:name="_Toc378114096"/>
+      <w:bookmarkStart w:id="1" w:name="_Toc378114096"/>
       <w:r>
         <w:rPr>
           <w:rFonts w:asciiTheme="minorHAnsi" w:hAnsiTheme="minorHAnsi" w:cstheme="minorHAnsi"/>
@@ -5081,7 +5062,7 @@
         <w:lastRenderedPageBreak/>
         <w:t>Raporti i Fizibilitetit</w:t>
       </w:r>
-      <w:bookmarkEnd w:id="0"/>
+      <w:bookmarkEnd w:id="1"/>
     </w:p>
     <w:p>
       <w:pPr>
@@ -5095,7 +5076,7 @@
           <w:lang w:val="sq-AL"/>
         </w:rPr>
       </w:pPr>
-      <w:bookmarkStart w:id="1" w:name="_Toc378114097"/>
+      <w:bookmarkStart w:id="2" w:name="_Toc378114097"/>
       <w:r>
         <w:rPr>
           <w:rFonts w:asciiTheme="minorHAnsi" w:hAnsiTheme="minorHAnsi" w:cstheme="minorHAnsi"/>
@@ -5103,7 +5084,7 @@
         </w:rPr>
         <w:t>Vështrimi mbi projektin (Project Overview )</w:t>
       </w:r>
-      <w:bookmarkEnd w:id="1"/>
+      <w:bookmarkEnd w:id="2"/>
       <w:r>
         <w:rPr>
           <w:rFonts w:asciiTheme="minorHAnsi" w:hAnsiTheme="minorHAnsi" w:cstheme="minorHAnsi"/>
@@ -5219,7 +5200,7 @@
           <w:lang w:val="sq-AL"/>
         </w:rPr>
       </w:pPr>
-      <w:bookmarkStart w:id="2" w:name="_Toc378114098"/>
+      <w:bookmarkStart w:id="3" w:name="_Toc378114098"/>
       <w:r>
         <w:rPr>
           <w:rFonts w:asciiTheme="minorHAnsi" w:hAnsiTheme="minorHAnsi" w:cstheme="minorHAnsi"/>
@@ -5241,7 +5222,7 @@
         </w:rPr>
         <w:t xml:space="preserve"> (Project Scope)</w:t>
       </w:r>
-      <w:bookmarkEnd w:id="2"/>
+      <w:bookmarkEnd w:id="3"/>
       <w:r>
         <w:rPr>
           <w:rFonts w:asciiTheme="minorHAnsi" w:hAnsiTheme="minorHAnsi" w:cstheme="minorHAnsi"/>
@@ -5465,7 +5446,7 @@
           <w:lang w:val="sq-AL"/>
         </w:rPr>
       </w:pPr>
-      <w:bookmarkStart w:id="3" w:name="_Toc378114099"/>
+      <w:bookmarkStart w:id="4" w:name="_Toc378114099"/>
       <w:r>
         <w:rPr>
           <w:rFonts w:asciiTheme="minorHAnsi" w:hAnsiTheme="minorHAnsi" w:cstheme="minorHAnsi"/>
@@ -5473,7 +5454,7 @@
         </w:rPr>
         <w:t>Referencat</w:t>
       </w:r>
-      <w:bookmarkEnd w:id="3"/>
+      <w:bookmarkEnd w:id="4"/>
       <w:r>
         <w:rPr>
           <w:rFonts w:asciiTheme="minorHAnsi" w:hAnsiTheme="minorHAnsi" w:cstheme="minorHAnsi"/>
@@ -5707,7 +5688,7 @@
           <w:lang w:val="sq-AL"/>
         </w:rPr>
       </w:pPr>
-      <w:bookmarkStart w:id="4" w:name="_Toc378114100"/>
+      <w:bookmarkStart w:id="5" w:name="_Toc378114100"/>
       <w:r>
         <w:rPr>
           <w:rFonts w:asciiTheme="minorHAnsi" w:hAnsiTheme="minorHAnsi" w:cstheme="minorHAnsi"/>
@@ -5730,7 +5711,7 @@
         </w:rPr>
         <w:t>produktit</w:t>
       </w:r>
-      <w:bookmarkEnd w:id="4"/>
+      <w:bookmarkEnd w:id="5"/>
       <w:r>
         <w:rPr>
           <w:rFonts w:asciiTheme="minorHAnsi" w:hAnsiTheme="minorHAnsi" w:cstheme="minorHAnsi"/>
@@ -5817,7 +5798,7 @@
           <w:lang w:val="sq-AL"/>
         </w:rPr>
       </w:pPr>
-      <w:bookmarkStart w:id="5" w:name="_Toc378114101"/>
+      <w:bookmarkStart w:id="6" w:name="_Toc378114101"/>
       <w:r>
         <w:rPr>
           <w:rFonts w:asciiTheme="minorHAnsi" w:hAnsiTheme="minorHAnsi" w:cstheme="minorHAnsi"/>
@@ -5825,7 +5806,7 @@
         </w:rPr>
         <w:t>Rolet dhe përgjegjësitë</w:t>
       </w:r>
-      <w:bookmarkEnd w:id="5"/>
+      <w:bookmarkEnd w:id="6"/>
       <w:r>
         <w:rPr>
           <w:rFonts w:asciiTheme="minorHAnsi" w:hAnsiTheme="minorHAnsi" w:cstheme="minorHAnsi"/>
@@ -5985,7 +5966,7 @@
           <w:lang w:val="sq-AL"/>
         </w:rPr>
       </w:pPr>
-      <w:bookmarkStart w:id="6" w:name="_Toc378114102"/>
+      <w:bookmarkStart w:id="7" w:name="_Toc378114102"/>
       <w:r>
         <w:rPr>
           <w:rFonts w:asciiTheme="minorHAnsi" w:hAnsiTheme="minorHAnsi" w:cstheme="minorHAnsi"/>
@@ -6007,7 +5988,7 @@
         </w:rPr>
         <w:t>tuerit</w:t>
       </w:r>
-      <w:bookmarkEnd w:id="6"/>
+      <w:bookmarkEnd w:id="7"/>
       <w:r>
         <w:rPr>
           <w:rFonts w:asciiTheme="minorHAnsi" w:hAnsiTheme="minorHAnsi" w:cstheme="minorHAnsi"/>
@@ -6028,7 +6009,7 @@
           <w:lang w:val="sq-AL"/>
         </w:rPr>
       </w:pPr>
-      <w:bookmarkStart w:id="7" w:name="_Toc378114103"/>
+      <w:bookmarkStart w:id="8" w:name="_Toc378114103"/>
       <w:r>
         <w:rPr>
           <w:rFonts w:asciiTheme="minorHAnsi" w:hAnsiTheme="minorHAnsi" w:cstheme="minorHAnsi"/>
@@ -6036,7 +6017,7 @@
         </w:rPr>
         <w:t>Supozimet</w:t>
       </w:r>
-      <w:bookmarkEnd w:id="7"/>
+      <w:bookmarkEnd w:id="8"/>
       <w:r>
         <w:rPr>
           <w:rFonts w:asciiTheme="minorHAnsi" w:hAnsiTheme="minorHAnsi" w:cstheme="minorHAnsi"/>
@@ -6086,7 +6067,7 @@
           <w:lang w:val="sq-AL"/>
         </w:rPr>
       </w:pPr>
-      <w:bookmarkStart w:id="8" w:name="_Toc378114104"/>
+      <w:bookmarkStart w:id="9" w:name="_Toc378114104"/>
       <w:r>
         <w:rPr>
           <w:rFonts w:asciiTheme="minorHAnsi" w:hAnsiTheme="minorHAnsi" w:cstheme="minorHAnsi"/>
@@ -6094,7 +6075,7 @@
         </w:rPr>
         <w:t>Varësitë e grupit</w:t>
       </w:r>
-      <w:bookmarkEnd w:id="8"/>
+      <w:bookmarkEnd w:id="9"/>
       <w:r>
         <w:rPr>
           <w:rFonts w:asciiTheme="minorHAnsi" w:hAnsiTheme="minorHAnsi" w:cstheme="minorHAnsi"/>
@@ -6141,7 +6122,7 @@
           <w:lang w:val="sq-AL"/>
         </w:rPr>
       </w:pPr>
-      <w:bookmarkStart w:id="9" w:name="_Toc378114105"/>
+      <w:bookmarkStart w:id="10" w:name="_Toc378114105"/>
       <w:r>
         <w:rPr>
           <w:rFonts w:asciiTheme="minorHAnsi" w:hAnsiTheme="minorHAnsi" w:cstheme="minorHAnsi"/>
@@ -6163,7 +6144,7 @@
         </w:rPr>
         <w:t>ut</w:t>
       </w:r>
-      <w:bookmarkEnd w:id="9"/>
+      <w:bookmarkEnd w:id="10"/>
       <w:r>
         <w:rPr>
           <w:rFonts w:asciiTheme="minorHAnsi" w:hAnsiTheme="minorHAnsi" w:cstheme="minorHAnsi"/>
@@ -6275,7 +6256,7 @@
           <w:lang w:val="sq-AL"/>
         </w:rPr>
       </w:pPr>
-      <w:bookmarkStart w:id="10" w:name="_Toc378114106"/>
+      <w:bookmarkStart w:id="11" w:name="_Toc378114106"/>
       <w:r>
         <w:rPr>
           <w:rFonts w:asciiTheme="minorHAnsi" w:hAnsiTheme="minorHAnsi" w:cstheme="minorHAnsi"/>
@@ -6283,7 +6264,7 @@
         </w:rPr>
         <w:t>Përllogaritjet</w:t>
       </w:r>
-      <w:bookmarkEnd w:id="10"/>
+      <w:bookmarkEnd w:id="11"/>
       <w:r>
         <w:rPr>
           <w:rFonts w:asciiTheme="minorHAnsi" w:hAnsiTheme="minorHAnsi" w:cstheme="minorHAnsi"/>
@@ -6304,7 +6285,7 @@
           <w:lang w:val="sq-AL"/>
         </w:rPr>
       </w:pPr>
-      <w:bookmarkStart w:id="11" w:name="_Toc378114107"/>
+      <w:bookmarkStart w:id="12" w:name="_Toc378114107"/>
       <w:r>
         <w:rPr>
           <w:rFonts w:asciiTheme="minorHAnsi" w:hAnsiTheme="minorHAnsi" w:cstheme="minorHAnsi"/>
@@ -6312,7 +6293,7 @@
         </w:rPr>
         <w:t>Përpjekjet</w:t>
       </w:r>
-      <w:bookmarkEnd w:id="11"/>
+      <w:bookmarkEnd w:id="12"/>
       <w:r>
         <w:rPr>
           <w:rFonts w:asciiTheme="minorHAnsi" w:hAnsiTheme="minorHAnsi" w:cstheme="minorHAnsi"/>
@@ -6385,7 +6366,7 @@
           <w:lang w:val="sq-AL"/>
         </w:rPr>
       </w:pPr>
-      <w:bookmarkStart w:id="12" w:name="_Toc378114108"/>
+      <w:bookmarkStart w:id="13" w:name="_Toc378114108"/>
       <w:r>
         <w:rPr>
           <w:rFonts w:asciiTheme="minorHAnsi" w:hAnsiTheme="minorHAnsi" w:cstheme="minorHAnsi"/>
@@ -6394,7 +6375,7 @@
         <w:lastRenderedPageBreak/>
         <w:t>Shpenzimet</w:t>
       </w:r>
-      <w:bookmarkEnd w:id="12"/>
+      <w:bookmarkEnd w:id="13"/>
       <w:r>
         <w:rPr>
           <w:rFonts w:asciiTheme="minorHAnsi" w:hAnsiTheme="minorHAnsi" w:cstheme="minorHAnsi"/>
@@ -6455,7 +6436,7 @@
           <w:lang w:val="sq-AL"/>
         </w:rPr>
       </w:pPr>
-      <w:bookmarkStart w:id="13" w:name="_Toc378114109"/>
+      <w:bookmarkStart w:id="14" w:name="_Toc378114109"/>
       <w:r>
         <w:rPr>
           <w:rFonts w:asciiTheme="minorHAnsi" w:hAnsiTheme="minorHAnsi" w:cstheme="minorHAnsi"/>
@@ -6463,7 +6444,7 @@
         </w:rPr>
         <w:t>Madhësia e pjesëve furnizuese</w:t>
       </w:r>
-      <w:bookmarkEnd w:id="13"/>
+      <w:bookmarkEnd w:id="14"/>
       <w:r>
         <w:rPr>
           <w:rFonts w:asciiTheme="minorHAnsi" w:hAnsiTheme="minorHAnsi" w:cstheme="minorHAnsi"/>
@@ -6542,7 +6523,7 @@
           <w:lang w:val="sq-AL"/>
         </w:rPr>
       </w:pPr>
-      <w:bookmarkStart w:id="14" w:name="_Toc378114110"/>
+      <w:bookmarkStart w:id="15" w:name="_Toc378114110"/>
       <w:r>
         <w:rPr>
           <w:rFonts w:asciiTheme="minorHAnsi" w:hAnsiTheme="minorHAnsi" w:cstheme="minorHAnsi"/>
@@ -6550,7 +6531,7 @@
         </w:rPr>
         <w:t>Madhësia e pjesëve jo furnizuese</w:t>
       </w:r>
-      <w:bookmarkEnd w:id="14"/>
+      <w:bookmarkEnd w:id="15"/>
       <w:r>
         <w:rPr>
           <w:rFonts w:asciiTheme="minorHAnsi" w:hAnsiTheme="minorHAnsi" w:cstheme="minorHAnsi"/>
@@ -6653,7 +6634,7 @@
           <w:lang w:val="sq-AL"/>
         </w:rPr>
       </w:pPr>
-      <w:bookmarkStart w:id="15" w:name="_Toc378114111"/>
+      <w:bookmarkStart w:id="16" w:name="_Toc378114111"/>
       <w:r>
         <w:rPr>
           <w:rFonts w:asciiTheme="minorHAnsi" w:hAnsiTheme="minorHAnsi" w:cstheme="minorHAnsi"/>
@@ -6661,7 +6642,7 @@
         </w:rPr>
         <w:t>Plani i projektit</w:t>
       </w:r>
-      <w:bookmarkEnd w:id="15"/>
+      <w:bookmarkEnd w:id="16"/>
       <w:r>
         <w:rPr>
           <w:rFonts w:asciiTheme="minorHAnsi" w:hAnsiTheme="minorHAnsi" w:cstheme="minorHAnsi"/>
@@ -6682,7 +6663,7 @@
           <w:lang w:val="sq-AL"/>
         </w:rPr>
       </w:pPr>
-      <w:bookmarkStart w:id="16" w:name="_Toc378114112"/>
+      <w:bookmarkStart w:id="17" w:name="_Toc378114112"/>
       <w:r>
         <w:rPr>
           <w:rFonts w:asciiTheme="minorHAnsi" w:hAnsiTheme="minorHAnsi" w:cstheme="minorHAnsi"/>
@@ -6690,7 +6671,7 @@
         </w:rPr>
         <w:t>Orari</w:t>
       </w:r>
-      <w:bookmarkEnd w:id="16"/>
+      <w:bookmarkEnd w:id="17"/>
     </w:p>
     <w:p>
       <w:pPr>
@@ -7440,7 +7421,7 @@
           <w:lang w:val="sq-AL"/>
         </w:rPr>
       </w:pPr>
-      <w:bookmarkStart w:id="17" w:name="_Toc378114113"/>
+      <w:bookmarkStart w:id="18" w:name="_Toc378114113"/>
       <w:r>
         <w:rPr>
           <w:rFonts w:asciiTheme="minorHAnsi" w:hAnsiTheme="minorHAnsi" w:cstheme="minorHAnsi"/>
@@ -7449,7 +7430,7 @@
         <w:lastRenderedPageBreak/>
         <w:t>Kërkesat</w:t>
       </w:r>
-      <w:bookmarkEnd w:id="17"/>
+      <w:bookmarkEnd w:id="18"/>
     </w:p>
     <w:p>
       <w:pPr>
@@ -7463,7 +7444,7 @@
           <w:lang w:val="sq-AL"/>
         </w:rPr>
       </w:pPr>
-      <w:bookmarkStart w:id="18" w:name="_Toc378114114"/>
+      <w:bookmarkStart w:id="19" w:name="_Toc378114114"/>
       <w:r>
         <w:rPr>
           <w:rFonts w:asciiTheme="minorHAnsi" w:hAnsiTheme="minorHAnsi" w:cstheme="minorHAnsi"/>
@@ -7471,7 +7452,7 @@
         </w:rPr>
         <w:t>Identifikimi i kërkesave</w:t>
       </w:r>
-      <w:bookmarkEnd w:id="18"/>
+      <w:bookmarkEnd w:id="19"/>
       <w:r>
         <w:rPr>
           <w:rFonts w:asciiTheme="minorHAnsi" w:hAnsiTheme="minorHAnsi" w:cstheme="minorHAnsi"/>
@@ -7492,7 +7473,7 @@
           <w:lang w:val="sq-AL"/>
         </w:rPr>
       </w:pPr>
-      <w:bookmarkStart w:id="19" w:name="_Toc378114115"/>
+      <w:bookmarkStart w:id="20" w:name="_Toc378114115"/>
       <w:r>
         <w:rPr>
           <w:rFonts w:asciiTheme="minorHAnsi" w:hAnsiTheme="minorHAnsi" w:cstheme="minorHAnsi"/>
@@ -7500,7 +7481,7 @@
         </w:rPr>
         <w:t>Use Cases Diagrami</w:t>
       </w:r>
-      <w:bookmarkEnd w:id="19"/>
+      <w:bookmarkEnd w:id="20"/>
       <w:r>
         <w:rPr>
           <w:rFonts w:asciiTheme="minorHAnsi" w:hAnsiTheme="minorHAnsi" w:cstheme="minorHAnsi"/>
@@ -9074,7 +9055,7 @@
           <w:lang w:val="sq-AL"/>
         </w:rPr>
       </w:pPr>
-      <w:bookmarkStart w:id="20" w:name="_Toc378114116"/>
+      <w:bookmarkStart w:id="21" w:name="_Toc378114116"/>
       <w:r>
         <w:rPr>
           <w:rFonts w:asciiTheme="minorHAnsi" w:hAnsiTheme="minorHAnsi" w:cstheme="minorHAnsi"/>
@@ -9083,7 +9064,7 @@
         <w:lastRenderedPageBreak/>
         <w:t>Use Cases Tabela</w:t>
       </w:r>
-      <w:bookmarkEnd w:id="20"/>
+      <w:bookmarkEnd w:id="21"/>
     </w:p>
     <w:p>
       <w:pPr>
@@ -10877,7 +10858,7 @@
           <w:lang w:val="sq-AL"/>
         </w:rPr>
       </w:pPr>
-      <w:bookmarkStart w:id="21" w:name="_Toc378114117"/>
+      <w:bookmarkStart w:id="22" w:name="_Toc378114117"/>
       <w:proofErr w:type="spellStart"/>
       <w:r>
         <w:rPr>
@@ -10910,7 +10891,7 @@
         </w:rPr>
         <w:t xml:space="preserve"> Përshkrimet</w:t>
       </w:r>
-      <w:bookmarkEnd w:id="21"/>
+      <w:bookmarkEnd w:id="22"/>
     </w:p>
     <w:p>
       <w:pPr>
@@ -19781,7 +19762,7 @@
           <w:lang w:val="sq-AL"/>
         </w:rPr>
       </w:pPr>
-      <w:bookmarkStart w:id="22" w:name="_Toc378114118"/>
+      <w:bookmarkStart w:id="23" w:name="_Toc378114118"/>
       <w:r>
         <w:rPr>
           <w:rFonts w:asciiTheme="minorHAnsi" w:hAnsiTheme="minorHAnsi" w:cstheme="minorHAnsi"/>
@@ -19790,7 +19771,7 @@
         <w:lastRenderedPageBreak/>
         <w:t>Klasifikimi i kërkesave</w:t>
       </w:r>
-      <w:bookmarkEnd w:id="22"/>
+      <w:bookmarkEnd w:id="23"/>
       <w:r>
         <w:rPr>
           <w:rFonts w:asciiTheme="minorHAnsi" w:hAnsiTheme="minorHAnsi" w:cstheme="minorHAnsi"/>
@@ -19811,7 +19792,7 @@
           <w:lang w:val="sq-AL"/>
         </w:rPr>
       </w:pPr>
-      <w:bookmarkStart w:id="23" w:name="_Toc378114119"/>
+      <w:bookmarkStart w:id="24" w:name="_Toc378114119"/>
       <w:r>
         <w:rPr>
           <w:rFonts w:asciiTheme="minorHAnsi" w:hAnsiTheme="minorHAnsi" w:cstheme="minorHAnsi"/>
@@ -19826,7 +19807,7 @@
         </w:rPr>
         <w:t xml:space="preserve"> sipas natyrës</w:t>
       </w:r>
-      <w:bookmarkEnd w:id="23"/>
+      <w:bookmarkEnd w:id="24"/>
     </w:p>
     <w:p>
       <w:pPr>
@@ -20283,7 +20264,7 @@
           <w:lang w:val="sq-AL"/>
         </w:rPr>
       </w:pPr>
-      <w:bookmarkStart w:id="24" w:name="_Toc378114120"/>
+      <w:bookmarkStart w:id="25" w:name="_Toc378114120"/>
       <w:r>
         <w:rPr>
           <w:rFonts w:asciiTheme="minorHAnsi" w:hAnsiTheme="minorHAnsi" w:cstheme="minorHAnsi"/>
@@ -20292,7 +20273,7 @@
         <w:lastRenderedPageBreak/>
         <w:t>Specifikimi i kërkesave</w:t>
       </w:r>
-      <w:bookmarkEnd w:id="24"/>
+      <w:bookmarkEnd w:id="25"/>
       <w:r>
         <w:rPr>
           <w:rFonts w:asciiTheme="minorHAnsi" w:hAnsiTheme="minorHAnsi" w:cstheme="minorHAnsi"/>
@@ -20313,7 +20294,7 @@
           <w:lang w:val="sq-AL"/>
         </w:rPr>
       </w:pPr>
-      <w:bookmarkStart w:id="25" w:name="_Toc378114121"/>
+      <w:bookmarkStart w:id="26" w:name="_Toc378114121"/>
       <w:r>
         <w:rPr>
           <w:rFonts w:asciiTheme="minorHAnsi" w:hAnsiTheme="minorHAnsi" w:cstheme="minorHAnsi"/>
@@ -20335,7 +20316,7 @@
         </w:rPr>
         <w:t>ë të dhënave</w:t>
       </w:r>
-      <w:bookmarkEnd w:id="25"/>
+      <w:bookmarkEnd w:id="26"/>
       <w:r>
         <w:rPr>
           <w:rFonts w:asciiTheme="minorHAnsi" w:hAnsiTheme="minorHAnsi" w:cstheme="minorHAnsi"/>
@@ -20434,7 +20415,7 @@
           <w:lang w:val="sq-AL"/>
         </w:rPr>
       </w:pPr>
-      <w:bookmarkStart w:id="26" w:name="_Toc378114122"/>
+      <w:bookmarkStart w:id="27" w:name="_Toc378114122"/>
       <w:r>
         <w:rPr>
           <w:rFonts w:asciiTheme="minorHAnsi" w:hAnsiTheme="minorHAnsi" w:cstheme="minorHAnsi"/>
@@ -20450,7 +20431,7 @@
         </w:rPr>
         <w:t>Flow Chart</w:t>
       </w:r>
-      <w:bookmarkEnd w:id="26"/>
+      <w:bookmarkEnd w:id="27"/>
       <w:r>
         <w:rPr>
           <w:rFonts w:asciiTheme="minorHAnsi" w:hAnsiTheme="minorHAnsi" w:cstheme="minorHAnsi"/>
@@ -20548,7 +20529,7 @@
           <w:lang w:val="sq-AL"/>
         </w:rPr>
       </w:pPr>
-      <w:bookmarkStart w:id="27" w:name="_Toc378114123"/>
+      <w:bookmarkStart w:id="28" w:name="_Toc378114123"/>
       <w:r>
         <w:rPr>
           <w:rFonts w:asciiTheme="minorHAnsi" w:hAnsiTheme="minorHAnsi" w:cstheme="minorHAnsi"/>
@@ -20557,7 +20538,7 @@
         <w:lastRenderedPageBreak/>
         <w:t>Dizajni</w:t>
       </w:r>
-      <w:bookmarkEnd w:id="27"/>
+      <w:bookmarkEnd w:id="28"/>
     </w:p>
     <w:p>
       <w:pPr>
@@ -20571,7 +20552,7 @@
           <w:lang w:val="sq-AL"/>
         </w:rPr>
       </w:pPr>
-      <w:bookmarkStart w:id="28" w:name="_Toc378114124"/>
+      <w:bookmarkStart w:id="29" w:name="_Toc378114124"/>
       <w:r>
         <w:rPr>
           <w:rFonts w:asciiTheme="minorHAnsi" w:hAnsiTheme="minorHAnsi" w:cstheme="minorHAnsi"/>
@@ -20579,7 +20560,7 @@
         </w:rPr>
         <w:t>Diagrami i klasave</w:t>
       </w:r>
-      <w:bookmarkEnd w:id="28"/>
+      <w:bookmarkEnd w:id="29"/>
     </w:p>
     <w:p>
       <w:pPr>
@@ -20653,7 +20634,7 @@
           <w:lang w:val="sq-AL"/>
         </w:rPr>
       </w:pPr>
-      <w:bookmarkStart w:id="29" w:name="_Toc378114125"/>
+      <w:bookmarkStart w:id="30" w:name="_Toc378114125"/>
       <w:r>
         <w:rPr>
           <w:rFonts w:asciiTheme="minorHAnsi" w:hAnsiTheme="minorHAnsi" w:cstheme="minorHAnsi"/>
@@ -20661,7 +20642,7 @@
         </w:rPr>
         <w:t>Diagrami i Bazës së të dhënave</w:t>
       </w:r>
-      <w:bookmarkEnd w:id="29"/>
+      <w:bookmarkEnd w:id="30"/>
       <w:r>
         <w:rPr>
           <w:rFonts w:asciiTheme="minorHAnsi" w:hAnsiTheme="minorHAnsi" w:cstheme="minorHAnsi"/>
@@ -20753,7 +20734,7 @@
           <w:lang w:val="sq-AL"/>
         </w:rPr>
       </w:pPr>
-      <w:bookmarkStart w:id="30" w:name="_Toc378114126"/>
+      <w:bookmarkStart w:id="31" w:name="_Toc378114126"/>
       <w:r>
         <w:rPr>
           <w:rFonts w:asciiTheme="minorHAnsi" w:hAnsiTheme="minorHAnsi" w:cstheme="minorHAnsi"/>
@@ -20762,7 +20743,7 @@
         <w:lastRenderedPageBreak/>
         <w:t>Dizajni i GUI</w:t>
       </w:r>
-      <w:bookmarkEnd w:id="30"/>
+      <w:bookmarkEnd w:id="31"/>
       <w:r>
         <w:rPr>
           <w:rFonts w:asciiTheme="minorHAnsi" w:hAnsiTheme="minorHAnsi" w:cstheme="minorHAnsi"/>
@@ -21101,7 +21082,7 @@
           <w:lang w:val="sq-AL"/>
         </w:rPr>
       </w:pPr>
-      <w:bookmarkStart w:id="31" w:name="_Toc378114127"/>
+      <w:bookmarkStart w:id="32" w:name="_Toc378114127"/>
       <w:r>
         <w:rPr>
           <w:rFonts w:asciiTheme="minorHAnsi" w:hAnsiTheme="minorHAnsi" w:cstheme="minorHAnsi"/>
@@ -21117,7 +21098,7 @@
         </w:rPr>
         <w:t xml:space="preserve"> – Programimi</w:t>
       </w:r>
-      <w:bookmarkEnd w:id="31"/>
+      <w:bookmarkEnd w:id="32"/>
     </w:p>
     <w:p>
       <w:pPr>
@@ -21235,7 +21216,7 @@
           <w:lang w:val="sq-AL"/>
         </w:rPr>
       </w:pPr>
-      <w:bookmarkStart w:id="32" w:name="_Toc378114128"/>
+      <w:bookmarkStart w:id="33" w:name="_Toc378114128"/>
       <w:r>
         <w:rPr>
           <w:rFonts w:asciiTheme="minorHAnsi" w:hAnsiTheme="minorHAnsi" w:cstheme="minorHAnsi"/>
@@ -21250,7 +21231,7 @@
         </w:rPr>
         <w:t xml:space="preserve"> dhe Instalimi</w:t>
       </w:r>
-      <w:bookmarkEnd w:id="32"/>
+      <w:bookmarkEnd w:id="33"/>
     </w:p>
     <w:p>
       <w:pPr>
@@ -21416,7 +21397,7 @@
           <w:lang w:val="sq-AL"/>
         </w:rPr>
       </w:pPr>
-      <w:bookmarkStart w:id="33" w:name="_Toc378114129"/>
+      <w:bookmarkStart w:id="34" w:name="_Toc378114129"/>
       <w:r>
         <w:rPr>
           <w:rFonts w:asciiTheme="minorHAnsi" w:hAnsiTheme="minorHAnsi" w:cstheme="minorHAnsi"/>
@@ -21424,7 +21405,7 @@
         </w:rPr>
         <w:t>Përkrahja</w:t>
       </w:r>
-      <w:bookmarkEnd w:id="33"/>
+      <w:bookmarkEnd w:id="34"/>
     </w:p>
     <w:p>
       <w:pPr>
@@ -21544,8 +21525,6 @@
           <w:lang w:val="sq-AL"/>
         </w:rPr>
       </w:pPr>
-      <w:bookmarkStart w:id="34" w:name="_GoBack"/>
-      <w:bookmarkEnd w:id="34"/>
     </w:p>
     <w:sectPr>
       <w:type w:val="continuous"/>
@@ -27076,7 +27055,7 @@
 </file>
 
 <file path=customXml/itemProps1.xml><?xml version="1.0" encoding="utf-8"?>
-<ds:datastoreItem xmlns:ds="http://schemas.openxmlformats.org/officeDocument/2006/customXml" ds:itemID="{82F56ABC-4436-4385-A9F5-0826C1E959BA}">
+<ds:datastoreItem xmlns:ds="http://schemas.openxmlformats.org/officeDocument/2006/customXml" ds:itemID="{85734DC9-E937-455A-9143-CDEE0D958ED3}">
   <ds:schemaRefs>
     <ds:schemaRef ds:uri="http://schemas.openxmlformats.org/officeDocument/2006/bibliography"/>
   </ds:schemaRefs>

</xml_diff>